<commit_message>
Refine keynote speech, add feedback and suggestions
</commit_message>
<xml_diff>
--- a/homework/En/37_246458_池聪哲intro_keynote_speaker.docx
+++ b/homework/En/37_246458_池聪哲intro_keynote_speaker.docx
@@ -62,7 +62,7 @@
         <w:shd w:val="clear" w:color="auto" w:fill="FFFFFF"/>
         <w:spacing w:after="312" w:line="480" w:lineRule="atLeast"/>
         <w:rPr>
-          <w:rFonts w:ascii="Roboto" w:eastAsia="宋体" w:hAnsi="Roboto" w:cs="宋体"/>
+          <w:rFonts w:ascii="Roboto" w:eastAsia="宋体" w:hAnsi="Roboto" w:cs="宋体" w:hint="eastAsia"/>
           <w:color w:val="404247"/>
           <w:spacing w:val="-1"/>
           <w:kern w:val="0"/>
@@ -92,53 +92,16 @@
         </w:rPr>
         <w:t xml:space="preserve"> </w:t>
       </w:r>
-      <w:proofErr w:type="gramStart"/>
-      <w:r>
-        <w:rPr>
-          <w:rFonts w:ascii="Roboto" w:eastAsia="宋体" w:hAnsi="Roboto" w:cs="宋体"/>
-          <w:color w:val="404247"/>
-          <w:spacing w:val="-1"/>
-          <w:kern w:val="0"/>
-          <w:sz w:val="27"/>
-          <w:szCs w:val="27"/>
-        </w:rPr>
-        <w:t>I</w:t>
-      </w:r>
-      <w:proofErr w:type="gramEnd"/>
-      <w:r>
-        <w:rPr>
-          <w:rFonts w:ascii="Roboto" w:eastAsia="宋体" w:hAnsi="Roboto" w:cs="宋体"/>
-          <w:color w:val="404247"/>
-          <w:spacing w:val="-1"/>
-          <w:kern w:val="0"/>
-          <w:sz w:val="27"/>
-          <w:szCs w:val="27"/>
-        </w:rPr>
-        <w:t xml:space="preserve"> am </w:t>
-      </w:r>
-      <w:proofErr w:type="spellStart"/>
-      <w:r>
-        <w:rPr>
-          <w:rFonts w:ascii="Roboto" w:eastAsia="宋体" w:hAnsi="Roboto" w:cs="宋体"/>
-          <w:color w:val="404247"/>
-          <w:spacing w:val="-1"/>
-          <w:kern w:val="0"/>
-          <w:sz w:val="27"/>
-          <w:szCs w:val="27"/>
-        </w:rPr>
-        <w:t>Congzhe</w:t>
-      </w:r>
-      <w:proofErr w:type="spellEnd"/>
-      <w:r>
-        <w:rPr>
-          <w:rFonts w:ascii="Roboto" w:eastAsia="宋体" w:hAnsi="Roboto" w:cs="宋体"/>
-          <w:color w:val="404247"/>
-          <w:spacing w:val="-1"/>
-          <w:kern w:val="0"/>
-          <w:sz w:val="27"/>
-          <w:szCs w:val="27"/>
-        </w:rPr>
-        <w:t xml:space="preserve"> Chi. We are thrilled to have you all here today as we explore one of the most transformative fields of the 21st century –</w:t>
+      <w:r>
+        <w:rPr>
+          <w:rFonts w:ascii="Roboto" w:eastAsia="宋体" w:hAnsi="Roboto" w:cs="宋体"/>
+          <w:color w:val="404247"/>
+          <w:spacing w:val="-1"/>
+          <w:kern w:val="0"/>
+          <w:sz w:val="27"/>
+          <w:szCs w:val="27"/>
+        </w:rPr>
+        <w:t>I am Congzhe Chi. We are thrilled to have you all here today as we explore one of the most transformative fields of the 21st century –</w:t>
       </w:r>
       <w:r>
         <w:rPr>
@@ -184,7 +147,18 @@
           <w:sz w:val="27"/>
           <w:szCs w:val="27"/>
         </w:rPr>
-        <w:t>How do we ensure AI is developed and deployed in ways that benefit everyone? How can we make AI systems more transparent, ethical, and inclusive? Today’s keynote speakers will help us explore these questions and more, offering a deeper dive into the ways AI can be applied to tackle real-world challenges.</w:t>
+        <w:t>How do we ensure AI is developed and deployed in ways that benefit everyone? How can we make AI systems more transparent, ethical, and inclusive? Today’s keynote speakers will help us explore these questions</w:t>
+      </w:r>
+      <w:r>
+        <w:rPr>
+          <w:rFonts w:ascii="Roboto" w:eastAsia="宋体" w:hAnsi="Roboto" w:cs="宋体" w:hint="eastAsia"/>
+          <w:color w:val="404247"/>
+          <w:spacing w:val="-1"/>
+          <w:kern w:val="0"/>
+          <w:sz w:val="27"/>
+          <w:szCs w:val="27"/>
+        </w:rPr>
+        <w:t>.</w:t>
       </w:r>
     </w:p>
     <w:p>
@@ -255,7 +229,7 @@
       </w:pPr>
       <w:r>
         <w:pict w14:anchorId="3047FF74">
-          <v:rect id="_x0000_i1109" style="width:0;height:.75pt" o:hralign="left" o:hrstd="t" o:hrnoshade="t" o:hr="t" fillcolor="#ddd" stroked="f"/>
+          <v:rect id="_x0000_i1025" style="width:0;height:.75pt" o:hrstd="t" o:hrnoshade="t" o:hr="t" fillcolor="#ddd" stroked="f"/>
         </w:pict>
       </w:r>
     </w:p>
@@ -326,29 +300,7 @@
           <w:sz w:val="27"/>
           <w:szCs w:val="27"/>
         </w:rPr>
-        <w:t xml:space="preserve">, [Title] at </w:t>
-      </w:r>
-      <w:r>
-        <w:rPr>
-          <w:rFonts w:ascii="Roboto" w:eastAsia="宋体" w:hAnsi="Roboto" w:cs="宋体"/>
-          <w:color w:val="404247"/>
-          <w:spacing w:val="-1"/>
-          <w:kern w:val="0"/>
-          <w:sz w:val="27"/>
-          <w:szCs w:val="27"/>
-        </w:rPr>
-        <w:t>Southeast</w:t>
-      </w:r>
-      <w:r>
-        <w:rPr>
-          <w:rFonts w:ascii="Roboto" w:eastAsia="宋体" w:hAnsi="Roboto" w:cs="宋体"/>
-          <w:color w:val="404247"/>
-          <w:spacing w:val="-1"/>
-          <w:kern w:val="0"/>
-          <w:sz w:val="27"/>
-          <w:szCs w:val="27"/>
-        </w:rPr>
-        <w:t xml:space="preserve"> University, is a leading expert in</w:t>
+        <w:t>, [Title] at Southeast University, is a leading expert in</w:t>
       </w:r>
       <w:r>
         <w:rPr>
@@ -405,11 +357,72 @@
           <w:sz w:val="27"/>
           <w:szCs w:val="27"/>
         </w:rPr>
-        <w:t xml:space="preserve">] has been at the forefront of developing AI-powered solutions aimed at improving patient outcomes, optimizing hospital systems, and advancing personalized </w:t>
-      </w:r>
-      <w:r>
-        <w:rPr>
-          <w:rFonts w:ascii="Roboto" w:eastAsia="宋体" w:hAnsi="Roboto" w:cs="宋体"/>
+        <w:t>] has been at the forefront of developing AI-powered solutions aimed at improving patient outcomes, optimizing hospital systems, and advancing personalized medicine. Their groundbreaking work in</w:t>
+      </w:r>
+      <w:r>
+        <w:rPr>
+          <w:rFonts w:ascii="Roboto" w:eastAsia="宋体" w:hAnsi="Roboto" w:cs="宋体"/>
+          <w:color w:val="404247"/>
+          <w:spacing w:val="-1"/>
+          <w:kern w:val="0"/>
+          <w:sz w:val="27"/>
+          <w:szCs w:val="27"/>
+        </w:rPr>
+        <w:t xml:space="preserve"> </w:t>
+      </w:r>
+      <w:r>
+        <w:rPr>
+          <w:rFonts w:ascii="Roboto" w:eastAsia="宋体" w:hAnsi="Roboto" w:cs="宋体"/>
+          <w:b/>
+          <w:bCs/>
+          <w:color w:val="404247"/>
+          <w:spacing w:val="-1"/>
+          <w:kern w:val="0"/>
+          <w:sz w:val="27"/>
+          <w:szCs w:val="27"/>
+        </w:rPr>
+        <w:t>medical imaging</w:t>
+      </w:r>
+      <w:r>
+        <w:rPr>
+          <w:rFonts w:ascii="Roboto" w:eastAsia="宋体" w:hAnsi="Roboto" w:cs="宋体"/>
+          <w:b/>
+          <w:bCs/>
+          <w:color w:val="404247"/>
+          <w:spacing w:val="-1"/>
+          <w:kern w:val="0"/>
+          <w:sz w:val="27"/>
+          <w:szCs w:val="27"/>
+        </w:rPr>
+        <w:t xml:space="preserve"> </w:t>
+      </w:r>
+      <w:r>
+        <w:rPr>
+          <w:rFonts w:ascii="Roboto" w:eastAsia="宋体" w:hAnsi="Roboto" w:cs="宋体"/>
+          <w:color w:val="404247"/>
+          <w:spacing w:val="-1"/>
+          <w:kern w:val="0"/>
+          <w:sz w:val="27"/>
+          <w:szCs w:val="27"/>
+        </w:rPr>
+        <w:t>and</w:t>
+      </w:r>
+      <w:r>
+        <w:rPr>
+          <w:rFonts w:ascii="Roboto" w:eastAsia="宋体" w:hAnsi="Roboto" w:cs="宋体"/>
+          <w:color w:val="404247"/>
+          <w:spacing w:val="-1"/>
+          <w:kern w:val="0"/>
+          <w:sz w:val="27"/>
+          <w:szCs w:val="27"/>
+        </w:rPr>
+        <w:t xml:space="preserve"> </w:t>
+      </w:r>
+      <w:r>
+        <w:rPr>
+          <w:rFonts w:ascii="Roboto" w:eastAsia="宋体" w:hAnsi="Roboto" w:cs="宋体"/>
+          <w:b/>
+          <w:bCs/>
           <w:color w:val="404247"/>
           <w:spacing w:val="-1"/>
           <w:kern w:val="0"/>
@@ -417,78 +430,6 @@
           <w:szCs w:val="27"/>
         </w:rPr>
         <w:lastRenderedPageBreak/>
-        <w:t>medicine. Their groundbreaking work in</w:t>
-      </w:r>
-      <w:r>
-        <w:rPr>
-          <w:rFonts w:ascii="Roboto" w:eastAsia="宋体" w:hAnsi="Roboto" w:cs="宋体"/>
-          <w:color w:val="404247"/>
-          <w:spacing w:val="-1"/>
-          <w:kern w:val="0"/>
-          <w:sz w:val="27"/>
-          <w:szCs w:val="27"/>
-        </w:rPr>
-        <w:t xml:space="preserve"> </w:t>
-      </w:r>
-      <w:r>
-        <w:rPr>
-          <w:rFonts w:ascii="Roboto" w:eastAsia="宋体" w:hAnsi="Roboto" w:cs="宋体"/>
-          <w:b/>
-          <w:bCs/>
-          <w:color w:val="404247"/>
-          <w:spacing w:val="-1"/>
-          <w:kern w:val="0"/>
-          <w:sz w:val="27"/>
-          <w:szCs w:val="27"/>
-        </w:rPr>
-        <w:t>medical imaging</w:t>
-      </w:r>
-      <w:r>
-        <w:rPr>
-          <w:rFonts w:ascii="Roboto" w:eastAsia="宋体" w:hAnsi="Roboto" w:cs="宋体"/>
-          <w:b/>
-          <w:bCs/>
-          <w:color w:val="404247"/>
-          <w:spacing w:val="-1"/>
-          <w:kern w:val="0"/>
-          <w:sz w:val="27"/>
-          <w:szCs w:val="27"/>
-        </w:rPr>
-        <w:t xml:space="preserve"> </w:t>
-      </w:r>
-      <w:r>
-        <w:rPr>
-          <w:rFonts w:ascii="Roboto" w:eastAsia="宋体" w:hAnsi="Roboto" w:cs="宋体"/>
-          <w:color w:val="404247"/>
-          <w:spacing w:val="-1"/>
-          <w:kern w:val="0"/>
-          <w:sz w:val="27"/>
-          <w:szCs w:val="27"/>
-        </w:rPr>
-        <w:t>and</w:t>
-      </w:r>
-      <w:r>
-        <w:rPr>
-          <w:rFonts w:ascii="Roboto" w:eastAsia="宋体" w:hAnsi="Roboto" w:cs="宋体"/>
-          <w:color w:val="404247"/>
-          <w:spacing w:val="-1"/>
-          <w:kern w:val="0"/>
-          <w:sz w:val="27"/>
-          <w:szCs w:val="27"/>
-        </w:rPr>
-        <w:t xml:space="preserve"> </w:t>
-      </w:r>
-      <w:r>
-        <w:rPr>
-          <w:rFonts w:ascii="Roboto" w:eastAsia="宋体" w:hAnsi="Roboto" w:cs="宋体"/>
-          <w:b/>
-          <w:bCs/>
-          <w:color w:val="404247"/>
-          <w:spacing w:val="-1"/>
-          <w:kern w:val="0"/>
-          <w:sz w:val="27"/>
-          <w:szCs w:val="27"/>
-        </w:rPr>
         <w:t>predictive analytics</w:t>
       </w:r>
       <w:r>
@@ -726,21 +667,8 @@
           <w:sz w:val="27"/>
           <w:szCs w:val="27"/>
         </w:rPr>
-        <w:t>, [Title</w:t>
-      </w:r>
-      <w:proofErr w:type="gramStart"/>
-      <w:r>
-        <w:rPr>
-          <w:rFonts w:ascii="Roboto" w:eastAsia="宋体" w:hAnsi="Roboto" w:cs="宋体"/>
-          <w:color w:val="404247"/>
-          <w:spacing w:val="-1"/>
-          <w:kern w:val="0"/>
-          <w:sz w:val="27"/>
-          <w:szCs w:val="27"/>
-        </w:rPr>
-        <w:t>] .</w:t>
-      </w:r>
-      <w:proofErr w:type="gramEnd"/>
+        <w:t>, [Title] .</w:t>
+      </w:r>
     </w:p>
     <w:p>
       <w:pPr>
@@ -756,7 +684,7 @@
       </w:pPr>
       <w:r>
         <w:pict w14:anchorId="551FE220">
-          <v:rect id="_x0000_i1110" style="width:0;height:.75pt" o:hralign="left" o:hrstd="t" o:hrnoshade="t" o:hr="t" fillcolor="#ddd" stroked="f"/>
+          <v:rect id="_x0000_i1026" style="width:0;height:.75pt" o:hrstd="t" o:hrnoshade="t" o:hr="t" fillcolor="#ddd" stroked="f"/>
         </w:pict>
       </w:r>
     </w:p>
@@ -864,29 +792,7 @@
           <w:sz w:val="27"/>
           <w:szCs w:val="27"/>
         </w:rPr>
-        <w:t xml:space="preserve">, [Title] at </w:t>
-      </w:r>
-      <w:r>
-        <w:rPr>
-          <w:rFonts w:ascii="Roboto" w:eastAsia="宋体" w:hAnsi="Roboto" w:cs="宋体"/>
-          <w:color w:val="404247"/>
-          <w:spacing w:val="-1"/>
-          <w:kern w:val="0"/>
-          <w:sz w:val="27"/>
-          <w:szCs w:val="27"/>
-        </w:rPr>
-        <w:t>Southeast</w:t>
-      </w:r>
-      <w:r>
-        <w:rPr>
-          <w:rFonts w:ascii="Roboto" w:eastAsia="宋体" w:hAnsi="Roboto" w:cs="宋体"/>
-          <w:color w:val="404247"/>
-          <w:spacing w:val="-1"/>
-          <w:kern w:val="0"/>
-          <w:sz w:val="27"/>
-          <w:szCs w:val="27"/>
-        </w:rPr>
-        <w:t xml:space="preserve"> University, is an expert in </w:t>
+        <w:t>, [Title] at Southeast University, is an expert in </w:t>
       </w:r>
       <w:r>
         <w:rPr>
@@ -1145,7 +1051,7 @@
           <w:sz w:val="27"/>
           <w:szCs w:val="27"/>
         </w:rPr>
-        <w:t xml:space="preserve"> will explore how we can address the growing </w:t>
+        <w:t xml:space="preserve"> will explore how we can address the growing concerns around bias and fairness in AI applications, particularly in </w:t>
       </w:r>
       <w:r>
         <w:rPr>
@@ -1157,7 +1063,7 @@
           <w:szCs w:val="27"/>
         </w:rPr>
         <w:lastRenderedPageBreak/>
-        <w:t>concerns around bias and fairness in AI applications, particularly in sensitive areas like criminal justice, hiring, and lending. Their research advocates for the creation of</w:t>
+        <w:t>sensitive areas like criminal justice, hiring, and lending. Their research advocates for the creation of</w:t>
       </w:r>
       <w:r>
         <w:rPr>
@@ -1307,7 +1213,7 @@
       </w:pPr>
       <w:r>
         <w:pict w14:anchorId="4332CF6D">
-          <v:rect id="_x0000_i1111" style="width:0;height:.75pt" o:hralign="left" o:hrstd="t" o:hrnoshade="t" o:hr="t" fillcolor="#ddd" stroked="f"/>
+          <v:rect id="_x0000_i1027" style="width:0;height:.75pt" o:hrstd="t" o:hrnoshade="t" o:hr="t" fillcolor="#ddd" stroked="f"/>
         </w:pict>
       </w:r>
     </w:p>
@@ -1448,18 +1354,7 @@
           <w:sz w:val="27"/>
           <w:szCs w:val="27"/>
         </w:rPr>
-        <w:t>Southeast</w:t>
-      </w:r>
-      <w:r>
-        <w:rPr>
-          <w:rFonts w:ascii="Roboto" w:eastAsia="宋体" w:hAnsi="Roboto" w:cs="宋体"/>
-          <w:color w:val="404247"/>
-          <w:spacing w:val="-1"/>
-          <w:kern w:val="0"/>
-          <w:sz w:val="27"/>
-          <w:szCs w:val="27"/>
-        </w:rPr>
-        <w:t xml:space="preserve"> University, who is renowned for their work in </w:t>
+        <w:t>Southeast University, who is renowned for their work in </w:t>
       </w:r>
       <w:r>
         <w:rPr>
@@ -1836,7 +1731,6 @@
           <w:sz w:val="27"/>
           <w:szCs w:val="27"/>
         </w:rPr>
-        <w:lastRenderedPageBreak/>
         <w:t>Please join me in welcoming </w:t>
       </w:r>
       <w:r>
@@ -1903,8 +1797,9 @@
         </w:rPr>
       </w:pPr>
       <w:r>
+        <w:lastRenderedPageBreak/>
         <w:pict w14:anchorId="0F4C4E5C">
-          <v:rect id="_x0000_i1112" style="width:0;height:.75pt" o:hralign="left" o:hrstd="t" o:hrnoshade="t" o:hr="t" fillcolor="#ddd" stroked="f"/>
+          <v:rect id="_x0000_i1028" style="width:0;height:.75pt" o:hrstd="t" o:hrnoshade="t" o:hr="t" fillcolor="#ddd" stroked="f"/>
         </w:pict>
       </w:r>
     </w:p>
@@ -2973,6 +2868,7 @@
   <w:style w:type="character" w:default="1" w:styleId="a1">
     <w:name w:val="Default Paragraph Font"/>
     <w:uiPriority w:val="1"/>
+    <w:semiHidden/>
     <w:unhideWhenUsed/>
   </w:style>
   <w:style w:type="table" w:default="1" w:styleId="a2">

</xml_diff>